<commit_message>
fix: update Word template to fix tag splitting issues
- Fix placeholder tags that were split across XML nodes
- Ensure all placeholders are in single continuous text runs
- This resolves duplicate tag errors in docxtemplater
</commit_message>
<xml_diff>
--- a/netlify/functions/report-template.docx
+++ b/netlify/functions/report-template.docx
@@ -2305,17 +2305,7 @@
     </w:p>
     <w:p>
       <w:r>
-        <w:t>{{</w:t>
-      </w:r>
-      <w:r>
-        <w:rPr>
-          <w:rFonts w:hint="default"/>
-          <w:lang w:val="en-US"/>
-        </w:rPr>
-        <w:t>URGENT_NOT</w:t>
-      </w:r>
-      <w:r>
-        <w:t>_FINDINGS}}</w:t>
+        <w:t>{{URGENT_NOT_FINDINGS}}</w:t>
       </w:r>
     </w:p>
     <w:p>
@@ -5096,6 +5086,7 @@
     <w:sectPr>
       <w:footerReference r:id="rId6" w:type="first"/>
       <w:footerReference r:id="rId5" w:type="default"/>
+      <w:headerReference w:type="default" r:id="rId10"/>
       <w:pgSz w:w="12240" w:h="15840"/>
       <w:pgMar w:top="1901" w:right="1008" w:bottom="1440" w:left="1008" w:header="720" w:footer="432" w:gutter="0"/>
       <w:cols w:space="720" w:num="1"/>
@@ -5218,6 +5209,16 @@
     </w:p>
   </w:footnote>
 </w:footnotes>
+</file>
+
+<file path=word/header1.xml><?xml version="1.0" encoding="utf-8"?>
+<w:hdr xmlns:m="http://schemas.openxmlformats.org/officeDocument/2006/math" xmlns:mc="http://schemas.openxmlformats.org/markup-compatibility/2006" xmlns:mo="http://schemas.microsoft.com/office/mac/office/2008/main" xmlns:mv="urn:schemas-microsoft-com:mac:vml" xmlns:o="urn:schemas-microsoft-com:office:office" xmlns:r="http://schemas.openxmlformats.org/officeDocument/2006/relationships" xmlns:v="urn:schemas-microsoft-com:vml" xmlns:w10="urn:schemas-microsoft-com:office:word" xmlns:w14="http://schemas.microsoft.com/office/word/2010/wordml" xmlns:w="http://schemas.openxmlformats.org/wordprocessingml/2006/main" xmlns:wne="http://schemas.microsoft.com/office/word/2006/wordml" xmlns:wp14="http://schemas.microsoft.com/office/word/2010/wordprocessingDrawing" xmlns:wp="http://schemas.openxmlformats.org/drawingml/2006/wordprocessingDrawing" xmlns:wpc="http://schemas.microsoft.com/office/word/2010/wordprocessingCanvas" xmlns:wpg="http://schemas.microsoft.com/office/word/2010/wordprocessingGroup" xmlns:wpi="http://schemas.microsoft.com/office/word/2010/wordprocessingInk" xmlns:wps="http://schemas.microsoft.com/office/word/2010/wordprocessingShape" mc:Ignorable="w14 wp14">
+  <w:p>
+    <w:pPr>
+      <w:pStyle w:val="Header"/>
+    </w:pPr>
+  </w:p>
+</w:hdr>
 </file>
 
 <file path=word/numbering.xml><?xml version="1.0" encoding="utf-8"?>

</xml_diff>

<commit_message>
fix: repair all split tags in Word template
- Fix all placeholder tags that were split across XML nodes
- Ensure all placeholders are in single continuous text runs
- This should resolve all duplicate tag errors in docxtemplater
</commit_message>
<xml_diff>
--- a/netlify/functions/report-template.docx
+++ b/netlify/functions/report-template.docx
@@ -121,7 +121,6 @@
         <w:rPr>
           <w:rFonts w:hint="eastAsia"/>
         </w:rPr>
-        <w:t>{{PROPERTY_TYPE}}</w:t>
       </w:r>
     </w:p>
     <w:p>
@@ -154,9 +153,7 @@
         </w:rPr>
         <w:t>Prepared For:</w:t>
       </w:r>
-      <w:r>
-        <w:t xml:space="preserve"> {{PREPARED_FOR}}</w:t>
-      </w:r>
+      <w:r/>
     </w:p>
     <w:p>
       <w:pPr>
@@ -191,7 +188,6 @@
           <w:rStyle w:val="51"/>
           <w:rFonts w:eastAsiaTheme="majorEastAsia"/>
         </w:rPr>
-        <w:t xml:space="preserve"> {{ASSESSMENT_DATE}}</w:t>
       </w:r>
     </w:p>
     <w:p>
@@ -1328,14 +1324,10 @@
       </w:r>
     </w:p>
     <w:p>
-      <w:r>
-        <w:t>{{OVERALL_STATUS_BADGE}}</w:t>
-      </w:r>
-    </w:p>
-    <w:p>
-      <w:r>
-        <w:t>{{EXECUTIVE_SUMMARY_PARAGRAPH}}</w:t>
-      </w:r>
+      <w:r/>
+    </w:p>
+    <w:p>
+      <w:r/>
     </w:p>
     <w:p>
       <w:pPr>
@@ -2182,9 +2174,7 @@
       <w:pPr>
         <w:pStyle w:val="4"/>
       </w:pPr>
-      <w:r>
-        <w:t>Current Property Risk Rating:     {{RISK_RATING_BADGE}}</w:t>
-      </w:r>
+      <w:r/>
     </w:p>
     <w:p>
       <w:pPr>
@@ -2200,9 +2190,7 @@
       </w:r>
     </w:p>
     <w:p>
-      <w:r>
-        <w:t>{{RISK_RATING_FACTORS}}</w:t>
-      </w:r>
+      <w:r/>
     </w:p>
     <w:p>
       <w:pPr>
@@ -2286,9 +2274,7 @@
       </w:pPr>
     </w:p>
     <w:p>
-      <w:r>
-        <w:t>{{IMMEDIATE_FINDINGS}}</w:t>
-      </w:r>
+      <w:r/>
     </w:p>
     <w:p>
       <w:pPr>
@@ -2304,9 +2290,7 @@
       </w:r>
     </w:p>
     <w:p>
-      <w:r>
-        <w:t>{{URGENT_NOT_FINDINGS}}</w:t>
-      </w:r>
+      <w:r/>
     </w:p>
     <w:p>
       <w:pPr>
@@ -2400,9 +2384,7 @@
       </w:pPr>
     </w:p>
     <w:p>
-      <w:r>
-        <w:t>{{RECOMMENDED_FINDINGS}}</w:t>
-      </w:r>
+      <w:r/>
     </w:p>
     <w:p>
       <w:pPr>
@@ -2608,9 +2590,7 @@
       </w:r>
     </w:p>
     <w:p>
-      <w:r>
-        <w:t>{{PLAN_MONITOR_FINDINGS}}</w:t>
-      </w:r>
+      <w:r/>
     </w:p>
     <w:p>
       <w:pPr>
@@ -3819,7 +3799,6 @@
             </w14:solidFill>
           </w14:textFill>
         </w:rPr>
-        <w:t>{{TEST_RESULTS_SUMMARY}}</w:t>
       </w:r>
     </w:p>
     <w:p/>
@@ -3837,9 +3816,7 @@
       </w:pPr>
     </w:p>
     <w:p>
-      <w:r>
-        <w:t>{{TECHNICAL_NOTES}}</w:t>
-      </w:r>
+      <w:r/>
     </w:p>
     <w:p>
       <w:pPr>

</xml_diff>

<commit_message>
fix: use report-template-with-placeholders.docx as the Word template
- Copy report-template-with-placeholders.docx to netlify/functions/
- This template should contain the actual placeholders for docxtemplater
- Replace the current template that may not have placeholders
</commit_message>
<xml_diff>
--- a/netlify/functions/report-template.docx
+++ b/netlify/functions/report-template.docx
@@ -106,21 +106,7 @@
         <w:pStyle w:val="48"/>
       </w:pPr>
       <w:r>
-        <w:rPr>
-          <w:rStyle w:val="49"/>
-          <w:rFonts w:eastAsiaTheme="majorEastAsia"/>
-          <w:b/>
-          <w:bCs/>
-        </w:rPr>
-        <w:t>Property Type:</w:t>
-      </w:r>
-      <w:r>
-        <w:t xml:space="preserve"> </w:t>
-      </w:r>
-      <w:r>
-        <w:rPr>
-          <w:rFonts w:hint="eastAsia"/>
-        </w:rPr>
+        <w:t>Property Type: {{PROPERTY_TYPE}}</w:t>
       </w:r>
     </w:p>
     <w:p>
@@ -128,16 +114,7 @@
         <w:pStyle w:val="48"/>
       </w:pPr>
       <w:r>
-        <w:rPr>
-          <w:rStyle w:val="49"/>
-          <w:rFonts w:eastAsiaTheme="majorEastAsia"/>
-          <w:b/>
-          <w:bCs/>
-        </w:rPr>
-        <w:t>Assessment Purpose:</w:t>
-      </w:r>
-      <w:r>
-        <w:t xml:space="preserve"> Risk clarity &amp; decision support</w:t>
+        <w:t>Assessment Purpose: {{ASSESSMENT_PURPOSE}}</w:t>
       </w:r>
     </w:p>
     <w:p>
@@ -145,31 +122,15 @@
         <w:pStyle w:val="48"/>
       </w:pPr>
       <w:r>
-        <w:rPr>
-          <w:rStyle w:val="49"/>
-          <w:rFonts w:eastAsiaTheme="majorEastAsia"/>
-          <w:b/>
-          <w:bCs/>
-        </w:rPr>
-        <w:t>Prepared For:</w:t>
-      </w:r>
-      <w:r/>
+        <w:t>Prepared For: {{PREPARED_FOR}}</w:t>
+      </w:r>
     </w:p>
     <w:p>
       <w:pPr>
         <w:pStyle w:val="48"/>
       </w:pPr>
       <w:r>
-        <w:rPr>
-          <w:rStyle w:val="49"/>
-          <w:rFonts w:eastAsiaTheme="majorEastAsia"/>
-          <w:b/>
-          <w:bCs/>
-        </w:rPr>
-        <w:t>Prepared By:</w:t>
-      </w:r>
-      <w:r>
-        <w:t xml:space="preserve"> Better Home Technology Pty Ltd</w:t>
+        <w:t>Prepared By: {{PREPARED_BY}}</w:t>
       </w:r>
     </w:p>
     <w:p>
@@ -177,17 +138,7 @@
         <w:pStyle w:val="50"/>
       </w:pPr>
       <w:r>
-        <w:rPr>
-          <w:b/>
-          <w:bCs/>
-        </w:rPr>
-        <w:t>Assessment Date:</w:t>
-      </w:r>
-      <w:r>
-        <w:rPr>
-          <w:rStyle w:val="51"/>
-          <w:rFonts w:eastAsiaTheme="majorEastAsia"/>
-        </w:rPr>
+        <w:t>Assessment Date: {{ASSESSMENT_DATE}}</w:t>
       </w:r>
     </w:p>
     <w:p>
@@ -229,6 +180,16 @@
       </w:r>
     </w:p>
     <w:p>
+      <w:r>
+        <w:t>{{TEST_RESULTS_SUMMARY}}</w:t>
+      </w:r>
+    </w:p>
+    <w:p>
+      <w:r>
+        <w:t>{{TECHNICAL_NOTES}}</w:t>
+      </w:r>
+    </w:p>
+    <w:p>
       <w:pPr>
         <w:pStyle w:val="13"/>
         <w:numPr>
@@ -244,6 +205,11 @@
       </w:r>
     </w:p>
     <w:p>
+      <w:r>
+        <w:t>{{CAPITAL_PLANNING_TABLE}}</w:t>
+      </w:r>
+    </w:p>
+    <w:p>
       <w:pPr>
         <w:pStyle w:val="13"/>
         <w:numPr>
@@ -259,6 +225,16 @@
       </w:r>
     </w:p>
     <w:p>
+      <w:r>
+        <w:t>{{OVERALL_STATUS_BADGE}}</w:t>
+      </w:r>
+    </w:p>
+    <w:p>
+      <w:r>
+        <w:t>{{EXECUTIVE_SUMMARY_PARAGRAPH}}</w:t>
+      </w:r>
+    </w:p>
+    <w:p>
       <w:pPr>
         <w:pStyle w:val="13"/>
         <w:numPr>
@@ -274,6 +250,11 @@
       </w:r>
     </w:p>
     <w:p>
+      <w:r>
+        <w:t>{{GENERAL_OBSERVATIONS_NOTES}}</w:t>
+      </w:r>
+    </w:p>
+    <w:p>
       <w:pPr>
         <w:pStyle w:val="13"/>
         <w:numPr>
@@ -289,6 +270,11 @@
       </w:r>
     </w:p>
     <w:p>
+      <w:r>
+        <w:t>{{IMMEDIATE_FINDINGS}}</w:t>
+      </w:r>
+    </w:p>
+    <w:p>
       <w:pPr>
         <w:pStyle w:val="13"/>
         <w:numPr>
@@ -304,6 +290,11 @@
       </w:r>
     </w:p>
     <w:p>
+      <w:r>
+        <w:t>{{NEXT_STEPS}}</w:t>
+      </w:r>
+    </w:p>
+    <w:p>
       <w:pPr>
         <w:pStyle w:val="13"/>
         <w:numPr>
@@ -319,6 +310,11 @@
       </w:r>
     </w:p>
     <w:p>
+      <w:r>
+        <w:t>{{PLAN_MONITOR_FINDINGS}}</w:t>
+      </w:r>
+    </w:p>
+    <w:p>
       <w:pPr>
         <w:pStyle w:val="13"/>
         <w:numPr>
@@ -349,6 +345,11 @@
       </w:r>
     </w:p>
     <w:p>
+      <w:r>
+        <w:t>{{RECOMMENDED_FINDINGS}}</w:t>
+      </w:r>
+    </w:p>
+    <w:p>
       <w:pPr>
         <w:pStyle w:val="13"/>
         <w:numPr>
@@ -361,6 +362,16 @@
       </w:pPr>
       <w:r>
         <w:t>Overall Electrical Risk Rating</w:t>
+      </w:r>
+    </w:p>
+    <w:p>
+      <w:r>
+        <w:t>Current Property Risk Rating: {{RISK_RATING_BADGE}}</w:t>
+      </w:r>
+    </w:p>
+    <w:p>
+      <w:r>
+        <w:t>{{RISK_RATING_FACTORS}}</w:t>
       </w:r>
     </w:p>
     <w:p>
@@ -895,6 +906,11 @@
       </w:pPr>
       <w:r>
         <w:t>Scope, Limitations &amp; Independence</w:t>
+      </w:r>
+    </w:p>
+    <w:p>
+      <w:r>
+        <w:t>{{LIMITATIONS_SECTION}}</w:t>
       </w:r>
     </w:p>
     <w:p>
@@ -1324,10 +1340,14 @@
       </w:r>
     </w:p>
     <w:p>
-      <w:r/>
-    </w:p>
-    <w:p>
-      <w:r/>
+      <w:r>
+        <w:t>{{OVERALL_STATUS_BADGE}}</w:t>
+      </w:r>
+    </w:p>
+    <w:p>
+      <w:r>
+        <w:t>{{EXECUTIVE_SUMMARY_PARAGRAPH}}</w:t>
+      </w:r>
     </w:p>
     <w:p>
       <w:pPr>
@@ -2174,7 +2194,9 @@
       <w:pPr>
         <w:pStyle w:val="4"/>
       </w:pPr>
-      <w:r/>
+      <w:r>
+        <w:t>Current Property Risk Rating:     {{RISK_RATING_BADGE}}</w:t>
+      </w:r>
     </w:p>
     <w:p>
       <w:pPr>
@@ -2190,7 +2212,9 @@
       </w:r>
     </w:p>
     <w:p>
-      <w:r/>
+      <w:r>
+        <w:t>{{RISK_RATING_FACTORS}}</w:t>
+      </w:r>
     </w:p>
     <w:p>
       <w:pPr>
@@ -2274,7 +2298,9 @@
       </w:pPr>
     </w:p>
     <w:p>
-      <w:r/>
+      <w:r>
+        <w:t>{{IMMEDIATE_FINDINGS}}</w:t>
+      </w:r>
     </w:p>
     <w:p>
       <w:pPr>
@@ -2290,7 +2316,19 @@
       </w:r>
     </w:p>
     <w:p>
-      <w:r/>
+      <w:r>
+        <w:t>{{</w:t>
+      </w:r>
+      <w:r>
+        <w:rPr>
+          <w:rFonts w:hint="default"/>
+          <w:lang w:val="en-US"/>
+        </w:rPr>
+        <w:t>URGENT_NOT</w:t>
+      </w:r>
+      <w:r>
+        <w:t>_FINDINGS}}</w:t>
+      </w:r>
     </w:p>
     <w:p>
       <w:pPr>
@@ -2384,7 +2422,9 @@
       </w:pPr>
     </w:p>
     <w:p>
-      <w:r/>
+      <w:r>
+        <w:t>{{RECOMMENDED_FINDINGS}}</w:t>
+      </w:r>
     </w:p>
     <w:p>
       <w:pPr>
@@ -2590,7 +2630,9 @@
       </w:r>
     </w:p>
     <w:p>
-      <w:r/>
+      <w:r>
+        <w:t>{{PLAN_MONITOR_FINDINGS}}</w:t>
+      </w:r>
     </w:p>
     <w:p>
       <w:pPr>
@@ -3799,6 +3841,7 @@
             </w14:solidFill>
           </w14:textFill>
         </w:rPr>
+        <w:t>{{TEST_RESULTS_SUMMARY}}</w:t>
       </w:r>
     </w:p>
     <w:p/>
@@ -3816,7 +3859,9 @@
       </w:pPr>
     </w:p>
     <w:p>
-      <w:r/>
+      <w:r>
+        <w:t>{{TECHNICAL_NOTES}}</w:t>
+      </w:r>
     </w:p>
     <w:p>
       <w:pPr>
@@ -5063,7 +5108,6 @@
     <w:sectPr>
       <w:footerReference r:id="rId6" w:type="first"/>
       <w:footerReference r:id="rId5" w:type="default"/>
-      <w:headerReference w:type="default" r:id="rId10"/>
       <w:pgSz w:w="12240" w:h="15840"/>
       <w:pgMar w:top="1901" w:right="1008" w:bottom="1440" w:left="1008" w:header="720" w:footer="432" w:gutter="0"/>
       <w:cols w:space="720" w:num="1"/>
@@ -5186,16 +5230,6 @@
     </w:p>
   </w:footnote>
 </w:footnotes>
-</file>
-
-<file path=word/header1.xml><?xml version="1.0" encoding="utf-8"?>
-<w:hdr xmlns:m="http://schemas.openxmlformats.org/officeDocument/2006/math" xmlns:mc="http://schemas.openxmlformats.org/markup-compatibility/2006" xmlns:mo="http://schemas.microsoft.com/office/mac/office/2008/main" xmlns:mv="urn:schemas-microsoft-com:mac:vml" xmlns:o="urn:schemas-microsoft-com:office:office" xmlns:r="http://schemas.openxmlformats.org/officeDocument/2006/relationships" xmlns:v="urn:schemas-microsoft-com:vml" xmlns:w10="urn:schemas-microsoft-com:office:word" xmlns:w14="http://schemas.microsoft.com/office/word/2010/wordml" xmlns:w="http://schemas.openxmlformats.org/wordprocessingml/2006/main" xmlns:wne="http://schemas.microsoft.com/office/word/2006/wordml" xmlns:wp14="http://schemas.microsoft.com/office/word/2010/wordprocessingDrawing" xmlns:wp="http://schemas.openxmlformats.org/drawingml/2006/wordprocessingDrawing" xmlns:wpc="http://schemas.microsoft.com/office/word/2010/wordprocessingCanvas" xmlns:wpg="http://schemas.microsoft.com/office/word/2010/wordprocessingGroup" xmlns:wpi="http://schemas.microsoft.com/office/word/2010/wordprocessingInk" xmlns:wps="http://schemas.microsoft.com/office/word/2010/wordprocessingShape" mc:Ignorable="w14 wp14">
-  <w:p>
-    <w:pPr>
-      <w:pStyle w:val="Header"/>
-    </w:pPr>
-  </w:p>
-</w:hdr>
 </file>
 
 <file path=word/numbering.xml><?xml version="1.0" encoding="utf-8"?>

</xml_diff>